<commit_message>
nmv 02 04 2022
</commit_message>
<xml_diff>
--- a/TS-Padam/TS-6.3/TS 6.3 Malayalam Pada Paatam Corrections.docx
+++ b/TS-Padam/TS-6.3/TS 6.3 Malayalam Pada Paatam Corrections.docx
@@ -2,6 +2,555 @@
 <file path=word/document.xml><?xml version="1.0" encoding="utf-8"?>
 <w:document xmlns:wpc="http://schemas.microsoft.com/office/word/2010/wordprocessingCanvas" xmlns:cx="http://schemas.microsoft.com/office/drawing/2014/chartex" xmlns:cx1="http://schemas.microsoft.com/office/drawing/2015/9/8/chartex" xmlns:mc="http://schemas.openxmlformats.org/markup-compatibility/2006" xmlns:o="urn:schemas-microsoft-com:office:office" xmlns:r="http://schemas.openxmlformats.org/officeDocument/2006/relationships" xmlns:m="http://schemas.openxmlformats.org/officeDocument/2006/math" xmlns:v="urn:schemas-microsoft-com:vml" xmlns:wp14="http://schemas.microsoft.com/office/word/2010/wordprocessingDrawing" xmlns:wp="http://schemas.openxmlformats.org/drawingml/2006/wordprocessingDrawing" xmlns:w10="urn:schemas-microsoft-com:office:word" xmlns:w="http://schemas.openxmlformats.org/wordprocessingml/2006/main" xmlns:w14="http://schemas.microsoft.com/office/word/2010/wordml" xmlns:w15="http://schemas.microsoft.com/office/word/2012/wordml" xmlns:w16se="http://schemas.microsoft.com/office/word/2015/wordml/symex" xmlns:wpg="http://schemas.microsoft.com/office/word/2010/wordprocessingGroup" xmlns:wpi="http://schemas.microsoft.com/office/word/2010/wordprocessingInk" xmlns:wne="http://schemas.microsoft.com/office/word/2006/wordml" xmlns:wps="http://schemas.microsoft.com/office/word/2010/wordprocessingShape" mc:Ignorable="w14 w15 w16se wp14">
   <w:body>
+    <w:p>
+      <w:pPr>
+        <w:jc w:val="center"/>
+        <w:rPr>
+          <w:b/>
+          <w:bCs/>
+          <w:sz w:val="32"/>
+          <w:szCs w:val="32"/>
+          <w:u w:val="single"/>
+        </w:rPr>
+      </w:pPr>
+      <w:bookmarkStart w:id="0" w:name="_GoBack"/>
+      <w:r>
+        <w:rPr>
+          <w:b/>
+          <w:bCs/>
+          <w:sz w:val="32"/>
+          <w:szCs w:val="32"/>
+          <w:u w:val="single"/>
+        </w:rPr>
+        <w:t xml:space="preserve">TS </w:t>
+      </w:r>
+      <w:proofErr w:type="spellStart"/>
+      <w:r>
+        <w:rPr>
+          <w:b/>
+          <w:bCs/>
+          <w:sz w:val="32"/>
+          <w:szCs w:val="32"/>
+          <w:u w:val="single"/>
+        </w:rPr>
+        <w:t>Pada</w:t>
+      </w:r>
+      <w:proofErr w:type="spellEnd"/>
+      <w:r>
+        <w:rPr>
+          <w:b/>
+          <w:bCs/>
+          <w:sz w:val="32"/>
+          <w:szCs w:val="32"/>
+          <w:u w:val="single"/>
+        </w:rPr>
+        <w:t xml:space="preserve"> </w:t>
+      </w:r>
+      <w:proofErr w:type="spellStart"/>
+      <w:r>
+        <w:rPr>
+          <w:b/>
+          <w:bCs/>
+          <w:sz w:val="32"/>
+          <w:szCs w:val="32"/>
+          <w:u w:val="single"/>
+        </w:rPr>
+        <w:t>Paatam</w:t>
+      </w:r>
+      <w:proofErr w:type="spellEnd"/>
+      <w:r>
+        <w:rPr>
+          <w:b/>
+          <w:bCs/>
+          <w:sz w:val="32"/>
+          <w:szCs w:val="32"/>
+          <w:u w:val="single"/>
+        </w:rPr>
+        <w:t xml:space="preserve"> – TS 6.3 Malayalam co</w:t>
+      </w:r>
+      <w:r>
+        <w:rPr>
+          <w:b/>
+          <w:bCs/>
+          <w:sz w:val="32"/>
+          <w:szCs w:val="32"/>
+          <w:u w:val="single"/>
+        </w:rPr>
+        <w:t>rrections –</w:t>
+      </w:r>
+      <w:r>
+        <w:rPr>
+          <w:b/>
+          <w:bCs/>
+          <w:sz w:val="32"/>
+          <w:szCs w:val="32"/>
+          <w:u w:val="single"/>
+        </w:rPr>
+        <w:t xml:space="preserve"> </w:t>
+      </w:r>
+      <w:r>
+        <w:rPr>
+          <w:b/>
+          <w:bCs/>
+          <w:sz w:val="32"/>
+          <w:szCs w:val="32"/>
+          <w:u w:val="single"/>
+        </w:rPr>
+        <w:t xml:space="preserve">Observed </w:t>
+      </w:r>
+      <w:proofErr w:type="gramStart"/>
+      <w:r>
+        <w:rPr>
+          <w:b/>
+          <w:bCs/>
+          <w:sz w:val="32"/>
+          <w:szCs w:val="32"/>
+          <w:u w:val="single"/>
+        </w:rPr>
+        <w:t xml:space="preserve">till </w:t>
+      </w:r>
+      <w:r>
+        <w:rPr>
+          <w:b/>
+          <w:bCs/>
+          <w:sz w:val="32"/>
+          <w:szCs w:val="32"/>
+          <w:highlight w:val="red"/>
+          <w:u w:val="single"/>
+        </w:rPr>
+        <w:t>????</w:t>
+      </w:r>
+      <w:proofErr w:type="gramEnd"/>
+    </w:p>
+    <w:p>
+      <w:pPr>
+        <w:jc w:val="center"/>
+        <w:rPr>
+          <w:b/>
+          <w:bCs/>
+        </w:rPr>
+      </w:pPr>
+      <w:r>
+        <w:rPr>
+          <w:b/>
+          <w:bCs/>
+        </w:rPr>
+        <w:t>(ignore those which are already incorporated in your book’s version and date)</w:t>
+      </w:r>
+    </w:p>
+    <w:tbl>
+      <w:tblPr>
+        <w:tblW w:w="13155" w:type="dxa"/>
+        <w:tblInd w:w="-792" w:type="dxa"/>
+        <w:tblBorders>
+          <w:top w:val="single" w:sz="4" w:space="0" w:color="000000"/>
+          <w:left w:val="single" w:sz="4" w:space="0" w:color="000000"/>
+          <w:bottom w:val="single" w:sz="4" w:space="0" w:color="000000"/>
+          <w:right w:val="single" w:sz="4" w:space="0" w:color="000000"/>
+          <w:insideH w:val="single" w:sz="4" w:space="0" w:color="000000"/>
+          <w:insideV w:val="single" w:sz="4" w:space="0" w:color="000000"/>
+        </w:tblBorders>
+        <w:tblLook w:val="04A0" w:firstRow="1" w:lastRow="0" w:firstColumn="1" w:lastColumn="0" w:noHBand="0" w:noVBand="1"/>
+      </w:tblPr>
+      <w:tblGrid>
+        <w:gridCol w:w="3197"/>
+        <w:gridCol w:w="4738"/>
+        <w:gridCol w:w="5220"/>
+      </w:tblGrid>
+      <w:tr>
+        <w:tc>
+          <w:tcPr>
+            <w:tcW w:w="3197" w:type="dxa"/>
+          </w:tcPr>
+          <w:p>
+            <w:pPr>
+              <w:spacing w:before="0" w:line="240" w:lineRule="auto"/>
+              <w:jc w:val="center"/>
+              <w:rPr>
+                <w:sz w:val="32"/>
+                <w:szCs w:val="32"/>
+              </w:rPr>
+            </w:pPr>
+            <w:r>
+              <w:rPr>
+                <w:sz w:val="32"/>
+                <w:szCs w:val="32"/>
+              </w:rPr>
+              <w:t>Section, Paragraph</w:t>
+            </w:r>
+          </w:p>
+          <w:p>
+            <w:pPr>
+              <w:spacing w:before="0" w:line="240" w:lineRule="auto"/>
+              <w:jc w:val="center"/>
+              <w:rPr>
+                <w:sz w:val="32"/>
+                <w:szCs w:val="32"/>
+              </w:rPr>
+            </w:pPr>
+            <w:r>
+              <w:rPr>
+                <w:sz w:val="32"/>
+                <w:szCs w:val="32"/>
+              </w:rPr>
+              <w:t>Reference</w:t>
+            </w:r>
+          </w:p>
+        </w:tc>
+        <w:tc>
+          <w:tcPr>
+            <w:tcW w:w="4738" w:type="dxa"/>
+          </w:tcPr>
+          <w:p>
+            <w:pPr>
+              <w:spacing w:before="0" w:line="240" w:lineRule="auto"/>
+              <w:jc w:val="center"/>
+              <w:rPr>
+                <w:sz w:val="32"/>
+                <w:szCs w:val="32"/>
+              </w:rPr>
+            </w:pPr>
+            <w:r>
+              <w:rPr>
+                <w:sz w:val="32"/>
+                <w:szCs w:val="32"/>
+              </w:rPr>
+              <w:t>As Printed</w:t>
+            </w:r>
+          </w:p>
+        </w:tc>
+        <w:tc>
+          <w:tcPr>
+            <w:tcW w:w="5220" w:type="dxa"/>
+          </w:tcPr>
+          <w:p>
+            <w:pPr>
+              <w:spacing w:before="0" w:line="240" w:lineRule="auto"/>
+              <w:ind w:right="-18"/>
+              <w:jc w:val="center"/>
+              <w:rPr>
+                <w:sz w:val="32"/>
+                <w:szCs w:val="32"/>
+              </w:rPr>
+            </w:pPr>
+            <w:r>
+              <w:rPr>
+                <w:sz w:val="32"/>
+                <w:szCs w:val="32"/>
+              </w:rPr>
+              <w:t>To be read as or corrected as</w:t>
+            </w:r>
+          </w:p>
+        </w:tc>
+      </w:tr>
+      <w:tr>
+        <w:trPr>
+          <w:trHeight w:val="1105"/>
+        </w:trPr>
+        <w:tc>
+          <w:tcPr>
+            <w:tcW w:w="3197" w:type="dxa"/>
+          </w:tcPr>
+          <w:p>
+            <w:pPr>
+              <w:widowControl w:val="0"/>
+              <w:autoSpaceDE w:val="0"/>
+              <w:autoSpaceDN w:val="0"/>
+              <w:adjustRightInd w:val="0"/>
+              <w:spacing w:before="0" w:line="240" w:lineRule="auto"/>
+              <w:rPr>
+                <w:rFonts w:cs="Arial"/>
+                <w:b/>
+                <w:bCs/>
+                <w:sz w:val="28"/>
+                <w:szCs w:val="28"/>
+              </w:rPr>
+            </w:pPr>
+            <w:r>
+              <w:rPr>
+                <w:rFonts w:cs="Arial"/>
+                <w:b/>
+                <w:bCs/>
+                <w:sz w:val="28"/>
+                <w:szCs w:val="28"/>
+              </w:rPr>
+              <w:t>TS 6.3.</w:t>
+            </w:r>
+            <w:r>
+              <w:rPr>
+                <w:rFonts w:cs="Arial"/>
+                <w:b/>
+                <w:bCs/>
+                <w:sz w:val="28"/>
+                <w:szCs w:val="28"/>
+              </w:rPr>
+              <w:t>3.2</w:t>
+            </w:r>
+            <w:r>
+              <w:rPr>
+                <w:rFonts w:cs="Arial"/>
+                <w:b/>
+                <w:bCs/>
+                <w:sz w:val="28"/>
+                <w:szCs w:val="28"/>
+              </w:rPr>
+              <w:t xml:space="preserve"> - </w:t>
+            </w:r>
+            <w:proofErr w:type="spellStart"/>
+            <w:r>
+              <w:rPr>
+                <w:rFonts w:cs="Arial"/>
+                <w:b/>
+                <w:bCs/>
+                <w:sz w:val="28"/>
+                <w:szCs w:val="28"/>
+              </w:rPr>
+              <w:t>Vaakyam</w:t>
+            </w:r>
+            <w:proofErr w:type="spellEnd"/>
+          </w:p>
+          <w:p>
+            <w:pPr>
+              <w:widowControl w:val="0"/>
+              <w:autoSpaceDE w:val="0"/>
+              <w:autoSpaceDN w:val="0"/>
+              <w:adjustRightInd w:val="0"/>
+              <w:spacing w:before="0" w:line="240" w:lineRule="auto"/>
+              <w:rPr>
+                <w:rFonts w:cs="Arial"/>
+                <w:b/>
+                <w:bCs/>
+                <w:sz w:val="28"/>
+                <w:szCs w:val="28"/>
+              </w:rPr>
+            </w:pPr>
+            <w:r>
+              <w:rPr>
+                <w:rFonts w:cs="Arial"/>
+                <w:b/>
+                <w:bCs/>
+                <w:sz w:val="28"/>
+                <w:szCs w:val="28"/>
+              </w:rPr>
+              <w:t>Line</w:t>
+            </w:r>
+            <w:r>
+              <w:rPr>
+                <w:rFonts w:cs="Arial"/>
+                <w:b/>
+                <w:bCs/>
+                <w:sz w:val="28"/>
+                <w:szCs w:val="28"/>
+              </w:rPr>
+              <w:t xml:space="preserve"> No. </w:t>
+            </w:r>
+            <w:r>
+              <w:rPr>
+                <w:rFonts w:cs="Arial"/>
+                <w:b/>
+                <w:bCs/>
+                <w:sz w:val="28"/>
+                <w:szCs w:val="28"/>
+              </w:rPr>
+              <w:t>2</w:t>
+            </w:r>
+          </w:p>
+          <w:p>
+            <w:pPr>
+              <w:spacing w:before="0" w:line="240" w:lineRule="auto"/>
+              <w:rPr>
+                <w:rFonts w:cs="Latha"/>
+                <w:b/>
+                <w:sz w:val="28"/>
+                <w:szCs w:val="28"/>
+                <w:cs/>
+                <w:lang w:bidi="ta-IN"/>
+              </w:rPr>
+            </w:pPr>
+            <w:proofErr w:type="spellStart"/>
+            <w:r>
+              <w:rPr>
+                <w:rFonts w:cs="Arial"/>
+                <w:b/>
+                <w:bCs/>
+                <w:sz w:val="28"/>
+                <w:szCs w:val="28"/>
+              </w:rPr>
+              <w:t>Panchaati</w:t>
+            </w:r>
+            <w:proofErr w:type="spellEnd"/>
+            <w:r>
+              <w:rPr>
+                <w:rFonts w:cs="Arial"/>
+                <w:b/>
+                <w:bCs/>
+                <w:sz w:val="28"/>
+                <w:szCs w:val="28"/>
+              </w:rPr>
+              <w:t xml:space="preserve"> No. </w:t>
+            </w:r>
+            <w:r>
+              <w:rPr>
+                <w:rFonts w:cs="Arial"/>
+                <w:b/>
+                <w:bCs/>
+                <w:sz w:val="28"/>
+                <w:szCs w:val="28"/>
+              </w:rPr>
+              <w:t>14</w:t>
+            </w:r>
+          </w:p>
+        </w:tc>
+        <w:tc>
+          <w:tcPr>
+            <w:tcW w:w="4738" w:type="dxa"/>
+          </w:tcPr>
+          <w:p>
+            <w:pPr>
+              <w:spacing w:before="0" w:line="240" w:lineRule="auto"/>
+              <w:ind w:right="-108"/>
+              <w:rPr>
+                <w:sz w:val="32"/>
+                <w:szCs w:val="32"/>
+              </w:rPr>
+            </w:pPr>
+            <w:proofErr w:type="spellStart"/>
+            <w:r>
+              <w:rPr>
+                <w:rFonts w:ascii="BRH Malayalam Extra" w:hAnsi="BRH Malayalam Extra" w:cs="BRH Malayalam Extra"/>
+                <w:sz w:val="40"/>
+                <w:szCs w:val="40"/>
+              </w:rPr>
+              <w:t>iÆûx</w:t>
+            </w:r>
+            <w:proofErr w:type="spellEnd"/>
+            <w:r>
+              <w:rPr>
+                <w:rFonts w:ascii="BRH Malayalam Extra" w:hAnsi="BRH Malayalam Extra" w:cs="BRH Malayalam Extra"/>
+                <w:sz w:val="40"/>
+                <w:szCs w:val="40"/>
+              </w:rPr>
+              <w:t>— „d</w:t>
+            </w:r>
+            <w:r>
+              <w:rPr>
+                <w:rFonts w:ascii="BRH Malayalam Extra" w:hAnsi="BRH Malayalam Extra" w:cs="BRH Malayalam Extra"/>
+                <w:sz w:val="34"/>
+                <w:szCs w:val="40"/>
+              </w:rPr>
+              <w:t>–</w:t>
+            </w:r>
+            <w:proofErr w:type="spellStart"/>
+            <w:r>
+              <w:rPr>
+                <w:rFonts w:ascii="BRH Malayalam Extra" w:hAnsi="BRH Malayalam Extra" w:cs="BRH Malayalam Extra"/>
+                <w:sz w:val="40"/>
+                <w:szCs w:val="40"/>
+                <w:highlight w:val="yellow"/>
+              </w:rPr>
+              <w:t>Àû</w:t>
+            </w:r>
+            <w:r>
+              <w:rPr>
+                <w:rFonts w:ascii="BRH Malayalam Extra" w:hAnsi="BRH Malayalam Extra" w:cs="BRH Malayalam Extra"/>
+                <w:sz w:val="40"/>
+                <w:szCs w:val="40"/>
+              </w:rPr>
+              <w:t>yZõx</w:t>
+            </w:r>
+            <w:proofErr w:type="spellEnd"/>
+            <w:r>
+              <w:rPr>
+                <w:rFonts w:ascii="BRH Malayalam Extra" w:hAnsi="BRH Malayalam Extra" w:cs="BRH Malayalam Extra"/>
+                <w:sz w:val="40"/>
+                <w:szCs w:val="40"/>
+              </w:rPr>
+              <w:t>—t</w:t>
+            </w:r>
+          </w:p>
+        </w:tc>
+        <w:tc>
+          <w:tcPr>
+            <w:tcW w:w="5220" w:type="dxa"/>
+          </w:tcPr>
+          <w:p>
+            <w:pPr>
+              <w:spacing w:before="0" w:line="240" w:lineRule="auto"/>
+              <w:rPr>
+                <w:sz w:val="32"/>
+                <w:szCs w:val="32"/>
+              </w:rPr>
+            </w:pPr>
+            <w:proofErr w:type="spellStart"/>
+            <w:r>
+              <w:rPr>
+                <w:rFonts w:ascii="BRH Malayalam Extra" w:hAnsi="BRH Malayalam Extra" w:cs="BRH Malayalam Extra"/>
+                <w:sz w:val="40"/>
+                <w:szCs w:val="40"/>
+              </w:rPr>
+              <w:t>iÆûx</w:t>
+            </w:r>
+            <w:proofErr w:type="spellEnd"/>
+            <w:r>
+              <w:rPr>
+                <w:rFonts w:ascii="BRH Malayalam Extra" w:hAnsi="BRH Malayalam Extra" w:cs="BRH Malayalam Extra"/>
+                <w:sz w:val="40"/>
+                <w:szCs w:val="40"/>
+              </w:rPr>
+              <w:t>— „d</w:t>
+            </w:r>
+            <w:r>
+              <w:rPr>
+                <w:rFonts w:ascii="BRH Malayalam Extra" w:hAnsi="BRH Malayalam Extra" w:cs="BRH Malayalam Extra"/>
+                <w:sz w:val="34"/>
+                <w:szCs w:val="40"/>
+              </w:rPr>
+              <w:t>–</w:t>
+            </w:r>
+            <w:r>
+              <w:rPr>
+                <w:rFonts w:ascii="BRH Malayalam Extra" w:hAnsi="BRH Malayalam Extra" w:cs="BRH Malayalam Extra"/>
+                <w:sz w:val="40"/>
+                <w:szCs w:val="40"/>
+                <w:highlight w:val="green"/>
+              </w:rPr>
+              <w:t>°</w:t>
+            </w:r>
+            <w:proofErr w:type="spellStart"/>
+            <w:r>
+              <w:rPr>
+                <w:rFonts w:ascii="BRH Malayalam Extra" w:hAnsi="BRH Malayalam Extra" w:cs="BRH Malayalam Extra"/>
+                <w:sz w:val="40"/>
+                <w:szCs w:val="40"/>
+              </w:rPr>
+              <w:t>ûyZõx</w:t>
+            </w:r>
+            <w:proofErr w:type="spellEnd"/>
+            <w:r>
+              <w:rPr>
+                <w:rFonts w:ascii="BRH Malayalam Extra" w:hAnsi="BRH Malayalam Extra" w:cs="BRH Malayalam Extra"/>
+                <w:sz w:val="40"/>
+                <w:szCs w:val="40"/>
+              </w:rPr>
+              <w:t>—t</w:t>
+            </w:r>
+          </w:p>
+        </w:tc>
+      </w:tr>
+      <w:bookmarkEnd w:id="0"/>
+    </w:tbl>
+    <w:p>
+      <w:pPr>
+        <w:jc w:val="center"/>
+        <w:rPr>
+          <w:b/>
+          <w:bCs/>
+          <w:sz w:val="32"/>
+          <w:szCs w:val="32"/>
+          <w:u w:val="single"/>
+        </w:rPr>
+      </w:pPr>
+    </w:p>
     <w:p>
       <w:pPr>
         <w:jc w:val="center"/>
@@ -1493,6 +2042,7 @@
                 <w:sz w:val="28"/>
                 <w:szCs w:val="28"/>
               </w:rPr>
+              <w:lastRenderedPageBreak/>
               <w:t xml:space="preserve">TS 6.3.3.5 - </w:t>
             </w:r>
             <w:proofErr w:type="spellStart"/>
@@ -2924,7 +3474,6 @@
                 <w:sz w:val="28"/>
                 <w:szCs w:val="28"/>
               </w:rPr>
-              <w:lastRenderedPageBreak/>
               <w:t>TS 6.3.</w:t>
             </w:r>
             <w:r>
@@ -4467,6 +5016,7 @@
                 <w:sz w:val="28"/>
                 <w:szCs w:val="28"/>
               </w:rPr>
+              <w:lastRenderedPageBreak/>
               <w:t xml:space="preserve">TS 6.3.11.6 - </w:t>
             </w:r>
             <w:proofErr w:type="spellStart"/>
@@ -5212,7 +5762,6 @@
                 <w:sz w:val="40"/>
                 <w:szCs w:val="40"/>
               </w:rPr>
-              <w:lastRenderedPageBreak/>
               <w:t>öe</w:t>
             </w:r>
             <w:proofErr w:type="spellEnd"/>
@@ -5297,7 +5846,6 @@
                 <w:sz w:val="40"/>
                 <w:szCs w:val="40"/>
               </w:rPr>
-              <w:lastRenderedPageBreak/>
               <w:t>Bt</w:t>
             </w:r>
             <w:proofErr w:type="spellEnd"/>
@@ -5376,7 +5924,6 @@
                 <w:sz w:val="40"/>
                 <w:szCs w:val="40"/>
               </w:rPr>
-              <w:lastRenderedPageBreak/>
               <w:t>öe</w:t>
             </w:r>
             <w:proofErr w:type="spellEnd"/>
@@ -5469,7 +6016,6 @@
                 <w:sz w:val="28"/>
                 <w:szCs w:val="32"/>
               </w:rPr>
-              <w:lastRenderedPageBreak/>
               <w:t xml:space="preserve">TS </w:t>
             </w:r>
             <w:r>
@@ -6730,6 +7276,7 @@
                 <w:sz w:val="28"/>
                 <w:szCs w:val="32"/>
               </w:rPr>
+              <w:lastRenderedPageBreak/>
               <w:t xml:space="preserve">TS </w:t>
             </w:r>
             <w:r>
@@ -7814,7 +8361,6 @@
                 <w:sz w:val="28"/>
                 <w:szCs w:val="32"/>
               </w:rPr>
-              <w:lastRenderedPageBreak/>
               <w:t xml:space="preserve">TS </w:t>
             </w:r>
             <w:r>
@@ -9057,6 +9603,7 @@
                 <w:sz w:val="36"/>
                 <w:szCs w:val="36"/>
               </w:rPr>
+              <w:lastRenderedPageBreak/>
               <w:t>¤¤</w:t>
             </w:r>
             <w:proofErr w:type="spellStart"/>
@@ -9153,6 +9700,7 @@
                 <w:sz w:val="40"/>
                 <w:szCs w:val="40"/>
               </w:rPr>
+              <w:lastRenderedPageBreak/>
               <w:t>Ópyi</w:t>
             </w:r>
             <w:proofErr w:type="spellEnd"/>
@@ -9357,6 +9905,7 @@
                 <w:sz w:val="40"/>
                 <w:szCs w:val="40"/>
               </w:rPr>
+              <w:lastRenderedPageBreak/>
               <w:t>k±x</w:t>
             </w:r>
             <w:r>
@@ -9427,6 +9976,7 @@
                 <w:sz w:val="28"/>
                 <w:szCs w:val="32"/>
               </w:rPr>
+              <w:lastRenderedPageBreak/>
               <w:t xml:space="preserve">TS </w:t>
             </w:r>
             <w:r>
@@ -10257,7 +10807,6 @@
                 <w:szCs w:val="40"/>
                 <w:lang w:val="en-IN" w:eastAsia="en-IN"/>
               </w:rPr>
-              <w:lastRenderedPageBreak/>
               <w:t xml:space="preserve"> d</w:t>
             </w:r>
             <w:r>
@@ -10384,7 +10933,6 @@
                 <w:szCs w:val="40"/>
                 <w:lang w:val="en-IN" w:eastAsia="en-IN"/>
               </w:rPr>
-              <w:lastRenderedPageBreak/>
               <w:t>b</w:t>
             </w:r>
             <w:r>
@@ -10623,7 +11171,6 @@
                 <w:szCs w:val="40"/>
                 <w:lang w:val="en-IN" w:eastAsia="en-IN"/>
               </w:rPr>
-              <w:lastRenderedPageBreak/>
               <w:t xml:space="preserve"> d</w:t>
             </w:r>
             <w:r>
@@ -10791,7 +11338,6 @@
                 <w:sz w:val="28"/>
                 <w:szCs w:val="32"/>
               </w:rPr>
-              <w:lastRenderedPageBreak/>
               <w:t xml:space="preserve">TS </w:t>
             </w:r>
             <w:r>
@@ -11561,7 +12107,17 @@
                 <w:sz w:val="40"/>
                 <w:szCs w:val="40"/>
               </w:rPr>
-              <w:t xml:space="preserve"> Lm¡</w:t>
+              <w:t xml:space="preserve"> </w:t>
+            </w:r>
+            <w:r>
+              <w:rPr>
+                <w:rFonts w:ascii="BRH Malayalam Extra" w:hAnsi="BRH Malayalam Extra" w:cs="BRH Malayalam Extra"/>
+                <w:color w:val="000000"/>
+                <w:sz w:val="40"/>
+                <w:szCs w:val="40"/>
+              </w:rPr>
+              <w:lastRenderedPageBreak/>
+              <w:t>Lm¡</w:t>
             </w:r>
             <w:r>
               <w:rPr>
@@ -11605,6 +12161,7 @@
                 <w:sz w:val="36"/>
                 <w:szCs w:val="40"/>
               </w:rPr>
+              <w:lastRenderedPageBreak/>
               <w:t>Æ</w:t>
             </w:r>
             <w:r>
@@ -11703,7 +12260,17 @@
                 <w:sz w:val="40"/>
                 <w:szCs w:val="40"/>
               </w:rPr>
-              <w:t xml:space="preserve"> Lm¡</w:t>
+              <w:t xml:space="preserve"> </w:t>
+            </w:r>
+            <w:r>
+              <w:rPr>
+                <w:rFonts w:ascii="BRH Malayalam Extra" w:hAnsi="BRH Malayalam Extra" w:cs="BRH Malayalam Extra"/>
+                <w:color w:val="000000"/>
+                <w:sz w:val="40"/>
+                <w:szCs w:val="40"/>
+              </w:rPr>
+              <w:lastRenderedPageBreak/>
+              <w:t>Lm¡</w:t>
             </w:r>
             <w:r>
               <w:rPr>
@@ -11752,6 +12319,7 @@
                 <w:sz w:val="28"/>
                 <w:szCs w:val="32"/>
               </w:rPr>
+              <w:lastRenderedPageBreak/>
               <w:t xml:space="preserve">TS </w:t>
             </w:r>
             <w:r>
@@ -12231,7 +12799,6 @@
           <w:szCs w:val="32"/>
           <w:u w:val="single"/>
         </w:rPr>
-        <w:lastRenderedPageBreak/>
         <w:t>TS</w:t>
       </w:r>
       <w:r>
@@ -13031,15 +13598,14 @@
           <w:sz w:val="32"/>
         </w:rPr>
       </w:pPr>
-      <w:bookmarkStart w:id="0" w:name="_GoBack"/>
       <w:r>
         <w:rPr>
           <w:b/>
           <w:sz w:val="32"/>
         </w:rPr>
+        <w:lastRenderedPageBreak/>
         <w:t>===================</w:t>
       </w:r>
-      <w:bookmarkEnd w:id="0"/>
     </w:p>
     <w:sectPr>
       <w:headerReference w:type="even" r:id="rId7"/>
@@ -13243,7 +13809,7 @@
         <w:bCs/>
         <w:noProof/>
       </w:rPr>
-      <w:t>6</w:t>
+      <w:t>7</w:t>
     </w:r>
     <w:r>
       <w:rPr>
@@ -13387,7 +13953,7 @@
         <w:bCs/>
         <w:noProof/>
       </w:rPr>
-      <w:t>5</w:t>
+      <w:t>7</w:t>
     </w:r>
     <w:r>
       <w:rPr>
@@ -13430,7 +13996,7 @@
         <w:bCs/>
         <w:noProof/>
       </w:rPr>
-      <w:t>6</w:t>
+      <w:t>7</w:t>
     </w:r>
     <w:r>
       <w:rPr>
@@ -14303,7 +14869,7 @@
 </file>
 
 <file path=customXml/itemProps1.xml><?xml version="1.0" encoding="utf-8"?>
-<ds:datastoreItem xmlns:ds="http://schemas.openxmlformats.org/officeDocument/2006/customXml" ds:itemID="{C4457837-71CA-49BD-B150-E2AC4AF5111A}">
+<ds:datastoreItem xmlns:ds="http://schemas.openxmlformats.org/officeDocument/2006/customXml" ds:itemID="{81A78B5F-CA1F-40B6-8915-628974C4C9DC}">
   <ds:schemaRefs>
     <ds:schemaRef ds:uri="http://schemas.openxmlformats.org/officeDocument/2006/bibliography"/>
   </ds:schemaRefs>

</xml_diff>

<commit_message>
nmv 28 10 2023
</commit_message>
<xml_diff>
--- a/TS-Padam/TS-6.3/TS 6.3 Malayalam Pada Paatam Corrections.docx
+++ b/TS-Padam/TS-6.3/TS 6.3 Malayalam Pada Paatam Corrections.docx
@@ -51,7 +51,18 @@
           <w:szCs w:val="32"/>
           <w:u w:val="single"/>
         </w:rPr>
-        <w:t xml:space="preserve">Observed till </w:t>
+        <w:t xml:space="preserve">Observed </w:t>
+      </w:r>
+      <w:proofErr w:type="gramStart"/>
+      <w:r>
+        <w:rPr>
+          <w:b/>
+          <w:bCs/>
+          <w:sz w:val="32"/>
+          <w:szCs w:val="32"/>
+          <w:u w:val="single"/>
+        </w:rPr>
+        <w:t xml:space="preserve">till </w:t>
       </w:r>
       <w:r>
         <w:rPr>
@@ -64,6 +75,7 @@
         </w:rPr>
         <w:t>????</w:t>
       </w:r>
+      <w:proofErr w:type="gramEnd"/>
     </w:p>
     <w:p>
       <w:pPr>
@@ -182,6 +194,251 @@
                 <w:szCs w:val="32"/>
               </w:rPr>
               <w:t>To be read as or corrected as</w:t>
+            </w:r>
+          </w:p>
+        </w:tc>
+      </w:tr>
+      <w:tr>
+        <w:trPr>
+          <w:trHeight w:val="1105"/>
+        </w:trPr>
+        <w:tc>
+          <w:tcPr>
+            <w:tcW w:w="3197" w:type="dxa"/>
+          </w:tcPr>
+          <w:p>
+            <w:pPr>
+              <w:widowControl w:val="0"/>
+              <w:autoSpaceDE w:val="0"/>
+              <w:autoSpaceDN w:val="0"/>
+              <w:adjustRightInd w:val="0"/>
+              <w:spacing w:before="0" w:line="240" w:lineRule="auto"/>
+              <w:rPr>
+                <w:rFonts w:cs="Arial"/>
+                <w:b/>
+                <w:bCs/>
+                <w:sz w:val="28"/>
+                <w:szCs w:val="28"/>
+              </w:rPr>
+            </w:pPr>
+            <w:r>
+              <w:rPr>
+                <w:rFonts w:cs="Arial"/>
+                <w:b/>
+                <w:bCs/>
+                <w:sz w:val="28"/>
+                <w:szCs w:val="28"/>
+              </w:rPr>
+              <w:t>TS 6.3.</w:t>
+            </w:r>
+            <w:r>
+              <w:rPr>
+                <w:rFonts w:cs="Arial"/>
+                <w:b/>
+                <w:bCs/>
+                <w:sz w:val="28"/>
+                <w:szCs w:val="28"/>
+              </w:rPr>
+              <w:t>1</w:t>
+            </w:r>
+            <w:r>
+              <w:rPr>
+                <w:rFonts w:cs="Arial"/>
+                <w:b/>
+                <w:bCs/>
+                <w:sz w:val="28"/>
+                <w:szCs w:val="28"/>
+              </w:rPr>
+              <w:t>.</w:t>
+            </w:r>
+            <w:r>
+              <w:rPr>
+                <w:rFonts w:cs="Arial"/>
+                <w:b/>
+                <w:bCs/>
+                <w:sz w:val="28"/>
+                <w:szCs w:val="28"/>
+              </w:rPr>
+              <w:t>2</w:t>
+            </w:r>
+            <w:r>
+              <w:rPr>
+                <w:rFonts w:cs="Arial"/>
+                <w:b/>
+                <w:bCs/>
+                <w:sz w:val="28"/>
+                <w:szCs w:val="28"/>
+              </w:rPr>
+              <w:t xml:space="preserve"> - Padam</w:t>
+            </w:r>
+          </w:p>
+          <w:p>
+            <w:pPr>
+              <w:widowControl w:val="0"/>
+              <w:autoSpaceDE w:val="0"/>
+              <w:autoSpaceDN w:val="0"/>
+              <w:adjustRightInd w:val="0"/>
+              <w:spacing w:before="0" w:line="240" w:lineRule="auto"/>
+              <w:rPr>
+                <w:rFonts w:cs="Arial"/>
+                <w:b/>
+                <w:bCs/>
+                <w:sz w:val="28"/>
+                <w:szCs w:val="28"/>
+              </w:rPr>
+            </w:pPr>
+            <w:r>
+              <w:rPr>
+                <w:rFonts w:cs="Arial"/>
+                <w:b/>
+                <w:bCs/>
+                <w:sz w:val="28"/>
+                <w:szCs w:val="28"/>
+              </w:rPr>
+              <w:t xml:space="preserve">Padam No. </w:t>
+            </w:r>
+            <w:r>
+              <w:rPr>
+                <w:rFonts w:cs="Arial"/>
+                <w:b/>
+                <w:bCs/>
+                <w:sz w:val="28"/>
+                <w:szCs w:val="28"/>
+              </w:rPr>
+              <w:t>47</w:t>
+            </w:r>
+          </w:p>
+          <w:p>
+            <w:pPr>
+              <w:widowControl w:val="0"/>
+              <w:autoSpaceDE w:val="0"/>
+              <w:autoSpaceDN w:val="0"/>
+              <w:adjustRightInd w:val="0"/>
+              <w:spacing w:before="0" w:line="240" w:lineRule="auto"/>
+              <w:rPr>
+                <w:rFonts w:cs="Arial"/>
+                <w:b/>
+                <w:bCs/>
+                <w:sz w:val="28"/>
+                <w:szCs w:val="28"/>
+              </w:rPr>
+            </w:pPr>
+            <w:r>
+              <w:rPr>
+                <w:rFonts w:cs="Arial"/>
+                <w:b/>
+                <w:bCs/>
+                <w:sz w:val="28"/>
+                <w:szCs w:val="28"/>
+              </w:rPr>
+              <w:t xml:space="preserve">Panchaati No. </w:t>
+            </w:r>
+            <w:r>
+              <w:rPr>
+                <w:rFonts w:cs="Arial"/>
+                <w:b/>
+                <w:bCs/>
+                <w:sz w:val="28"/>
+                <w:szCs w:val="28"/>
+              </w:rPr>
+              <w:t>2</w:t>
+            </w:r>
+          </w:p>
+        </w:tc>
+        <w:tc>
+          <w:tcPr>
+            <w:tcW w:w="5528" w:type="dxa"/>
+          </w:tcPr>
+          <w:p>
+            <w:pPr>
+              <w:spacing w:before="0" w:line="240" w:lineRule="auto"/>
+              <w:ind w:right="-108"/>
+              <w:rPr>
+                <w:rFonts w:ascii="BRH Malayalam Extra" w:hAnsi="BRH Malayalam Extra" w:cs="BRH Malayalam Extra"/>
+                <w:sz w:val="40"/>
+                <w:szCs w:val="40"/>
+              </w:rPr>
+            </w:pPr>
+            <w:r>
+              <w:rPr>
+                <w:rFonts w:ascii="BRH Malayalam Extra" w:hAnsi="BRH Malayalam Extra" w:cs="BRH Malayalam Extra"/>
+                <w:sz w:val="40"/>
+                <w:szCs w:val="40"/>
+                <w:highlight w:val="yellow"/>
+              </w:rPr>
+              <w:t>j</w:t>
+            </w:r>
+            <w:r>
+              <w:rPr>
+                <w:rFonts w:ascii="BRH Malayalam Extra" w:hAnsi="BRH Malayalam Extra" w:cs="BRH Malayalam Extra"/>
+                <w:sz w:val="40"/>
+                <w:szCs w:val="40"/>
+              </w:rPr>
+              <w:t xml:space="preserve"> | G</w:t>
+            </w:r>
+            <w:r>
+              <w:rPr>
+                <w:rFonts w:ascii="BRH Malayalam Extra" w:hAnsi="BRH Malayalam Extra" w:cs="BRH Malayalam Extra"/>
+                <w:sz w:val="34"/>
+                <w:szCs w:val="40"/>
+              </w:rPr>
+              <w:t>–</w:t>
+            </w:r>
+            <w:r>
+              <w:rPr>
+                <w:rFonts w:ascii="BRH Malayalam Extra" w:hAnsi="BRH Malayalam Extra" w:cs="BRH Malayalam Extra"/>
+                <w:sz w:val="40"/>
+                <w:szCs w:val="40"/>
+              </w:rPr>
+              <w:t>pI | ¥pb— |</w:t>
+            </w:r>
+          </w:p>
+        </w:tc>
+        <w:tc>
+          <w:tcPr>
+            <w:tcW w:w="5812" w:type="dxa"/>
+          </w:tcPr>
+          <w:p>
+            <w:pPr>
+              <w:spacing w:before="0" w:line="240" w:lineRule="auto"/>
+              <w:rPr>
+                <w:rFonts w:ascii="BRH Malayalam Extra" w:hAnsi="BRH Malayalam Extra" w:cs="BRH Malayalam Extra"/>
+                <w:sz w:val="40"/>
+                <w:szCs w:val="40"/>
+              </w:rPr>
+            </w:pPr>
+            <w:r>
+              <w:rPr>
+                <w:rFonts w:ascii="BRH Malayalam Extra" w:hAnsi="BRH Malayalam Extra" w:cs="BRH Malayalam Extra"/>
+                <w:sz w:val="40"/>
+                <w:szCs w:val="40"/>
+                <w:highlight w:val="green"/>
+              </w:rPr>
+              <w:t>jJ</w:t>
+            </w:r>
+            <w:r>
+              <w:rPr>
+                <w:rFonts w:ascii="BRH Malayalam Extra" w:hAnsi="BRH Malayalam Extra" w:cs="BRH Malayalam Extra"/>
+                <w:sz w:val="40"/>
+                <w:szCs w:val="40"/>
+              </w:rPr>
+              <w:t xml:space="preserve"> | G</w:t>
+            </w:r>
+            <w:r>
+              <w:rPr>
+                <w:rFonts w:ascii="BRH Malayalam Extra" w:hAnsi="BRH Malayalam Extra" w:cs="BRH Malayalam Extra"/>
+                <w:sz w:val="34"/>
+                <w:szCs w:val="40"/>
+              </w:rPr>
+              <w:t>–</w:t>
+            </w:r>
+            <w:r>
+              <w:rPr>
+                <w:rFonts w:ascii="BRH Malayalam Extra" w:hAnsi="BRH Malayalam Extra" w:cs="BRH Malayalam Extra"/>
+                <w:sz w:val="40"/>
+                <w:szCs w:val="40"/>
+              </w:rPr>
+              <w:t>pI | ¥pb— |</w:t>
             </w:r>
           </w:p>
         </w:tc>
@@ -1170,6 +1427,7 @@
                 <w:sz w:val="28"/>
                 <w:szCs w:val="28"/>
               </w:rPr>
+              <w:lastRenderedPageBreak/>
               <w:t>TS 6.3.2.3 - Padam</w:t>
             </w:r>
           </w:p>
@@ -1404,7 +1662,6 @@
                 <w:sz w:val="28"/>
                 <w:szCs w:val="28"/>
               </w:rPr>
-              <w:lastRenderedPageBreak/>
               <w:t>TS 6.3.</w:t>
             </w:r>
             <w:r>
@@ -7004,7 +7261,27 @@
                 <w:sz w:val="40"/>
                 <w:szCs w:val="40"/>
               </w:rPr>
-              <w:t xml:space="preserve">J- [ ] </w:t>
+              <w:t xml:space="preserve">J- </w:t>
+            </w:r>
+            <w:proofErr w:type="gramStart"/>
+            <w:r>
+              <w:rPr>
+                <w:rFonts w:ascii="BRH Malayalam Extra" w:hAnsi="BRH Malayalam Extra" w:cs="BRH Malayalam Extra"/>
+                <w:color w:val="000000"/>
+                <w:sz w:val="40"/>
+                <w:szCs w:val="40"/>
+              </w:rPr>
+              <w:t>[ ]</w:t>
+            </w:r>
+            <w:proofErr w:type="gramEnd"/>
+            <w:r>
+              <w:rPr>
+                <w:rFonts w:ascii="BRH Malayalam Extra" w:hAnsi="BRH Malayalam Extra" w:cs="BRH Malayalam Extra"/>
+                <w:color w:val="000000"/>
+                <w:sz w:val="40"/>
+                <w:szCs w:val="40"/>
+              </w:rPr>
+              <w:t xml:space="preserve"> </w:t>
             </w:r>
             <w:r>
               <w:rPr>
@@ -7069,23 +7346,34 @@
               </w:rPr>
               <w:t>Rx</w:t>
             </w:r>
-            <w:r>
-              <w:rPr>
-                <w:rFonts w:ascii="BRH Malayalam Extra" w:hAnsi="BRH Malayalam Extra" w:cs="BRH Malayalam Extra"/>
-                <w:color w:val="000000"/>
-                <w:sz w:val="34"/>
-                <w:szCs w:val="40"/>
-              </w:rPr>
-              <w:t>–</w:t>
-            </w:r>
-            <w:r>
-              <w:rPr>
-                <w:rFonts w:ascii="BRH Malayalam Extra" w:hAnsi="BRH Malayalam Extra" w:cs="BRH Malayalam Extra"/>
-                <w:color w:val="000000"/>
-                <w:sz w:val="40"/>
-                <w:szCs w:val="40"/>
-              </w:rPr>
-              <w:t xml:space="preserve">  ¤¤p sûcy—Zy</w:t>
+            <w:proofErr w:type="gramStart"/>
+            <w:r>
+              <w:rPr>
+                <w:rFonts w:ascii="BRH Malayalam Extra" w:hAnsi="BRH Malayalam Extra" w:cs="BRH Malayalam Extra"/>
+                <w:color w:val="000000"/>
+                <w:sz w:val="34"/>
+                <w:szCs w:val="40"/>
+              </w:rPr>
+              <w:t>–</w:t>
+            </w:r>
+            <w:r>
+              <w:rPr>
+                <w:rFonts w:ascii="BRH Malayalam Extra" w:hAnsi="BRH Malayalam Extra" w:cs="BRH Malayalam Extra"/>
+                <w:color w:val="000000"/>
+                <w:sz w:val="40"/>
+                <w:szCs w:val="40"/>
+              </w:rPr>
+              <w:t xml:space="preserve">  ¤</w:t>
+            </w:r>
+            <w:proofErr w:type="gramEnd"/>
+            <w:r>
+              <w:rPr>
+                <w:rFonts w:ascii="BRH Malayalam Extra" w:hAnsi="BRH Malayalam Extra" w:cs="BRH Malayalam Extra"/>
+                <w:color w:val="000000"/>
+                <w:sz w:val="40"/>
+                <w:szCs w:val="40"/>
+              </w:rPr>
+              <w:t>¤p sûcy—Zy</w:t>
             </w:r>
             <w:r>
               <w:rPr>
@@ -7293,6 +7581,7 @@
               </w:rPr>
               <w:t>ª</w:t>
             </w:r>
+            <w:proofErr w:type="gramStart"/>
             <w:r>
               <w:rPr>
                 <w:rFonts w:ascii="BRH Malayalam Extra" w:hAnsi="BRH Malayalam Extra" w:cs="BRH Malayalam Extra"/>
@@ -7311,6 +7600,7 @@
               </w:rPr>
               <w:t>tyk</w:t>
             </w:r>
+            <w:proofErr w:type="gramEnd"/>
             <w:r>
               <w:rPr>
                 <w:rFonts w:ascii="BRH Malayalam Extra" w:hAnsi="BRH Malayalam Extra" w:cs="BRH Malayalam Extra"/>
@@ -7470,6 +7760,7 @@
               </w:rPr>
               <w:t>ª</w:t>
             </w:r>
+            <w:proofErr w:type="gramStart"/>
             <w:r>
               <w:rPr>
                 <w:rFonts w:ascii="BRH Malayalam Extra" w:hAnsi="BRH Malayalam Extra" w:cs="BRH Malayalam Extra"/>
@@ -7488,6 +7779,7 @@
               </w:rPr>
               <w:t>tyk</w:t>
             </w:r>
+            <w:proofErr w:type="gramEnd"/>
             <w:r>
               <w:rPr>
                 <w:rFonts w:ascii="BRH Malayalam Extra" w:hAnsi="BRH Malayalam Extra" w:cs="BRH Malayalam Extra"/>
@@ -7800,7 +8092,29 @@
                 <w:szCs w:val="36"/>
                 <w:lang w:val="en-IN" w:eastAsia="en-IN" w:bidi="ml-IN"/>
               </w:rPr>
-              <w:t xml:space="preserve">- [ ] </w:t>
+              <w:t xml:space="preserve">- </w:t>
+            </w:r>
+            <w:proofErr w:type="gramStart"/>
+            <w:r>
+              <w:rPr>
+                <w:rFonts w:ascii="BRH Malayalam Extra" w:eastAsia="Times New Roman" w:hAnsi="BRH Malayalam Extra" w:cs="BRH Malayalam Extra"/>
+                <w:color w:val="000000"/>
+                <w:sz w:val="36"/>
+                <w:szCs w:val="36"/>
+                <w:lang w:val="en-IN" w:eastAsia="en-IN" w:bidi="ml-IN"/>
+              </w:rPr>
+              <w:t>[ ]</w:t>
+            </w:r>
+            <w:proofErr w:type="gramEnd"/>
+            <w:r>
+              <w:rPr>
+                <w:rFonts w:ascii="BRH Malayalam Extra" w:eastAsia="Times New Roman" w:hAnsi="BRH Malayalam Extra" w:cs="BRH Malayalam Extra"/>
+                <w:color w:val="000000"/>
+                <w:sz w:val="36"/>
+                <w:szCs w:val="36"/>
+                <w:lang w:val="en-IN" w:eastAsia="en-IN" w:bidi="ml-IN"/>
+              </w:rPr>
+              <w:t xml:space="preserve"> </w:t>
             </w:r>
             <w:r>
               <w:rPr>
@@ -7943,7 +8257,29 @@
                 <w:szCs w:val="36"/>
                 <w:lang w:val="en-IN" w:eastAsia="en-IN" w:bidi="ml-IN"/>
               </w:rPr>
-              <w:t xml:space="preserve">- [ ] </w:t>
+              <w:t xml:space="preserve">- </w:t>
+            </w:r>
+            <w:proofErr w:type="gramStart"/>
+            <w:r>
+              <w:rPr>
+                <w:rFonts w:ascii="BRH Malayalam Extra" w:eastAsia="Times New Roman" w:hAnsi="BRH Malayalam Extra" w:cs="BRH Malayalam Extra"/>
+                <w:color w:val="000000"/>
+                <w:sz w:val="36"/>
+                <w:szCs w:val="36"/>
+                <w:lang w:val="en-IN" w:eastAsia="en-IN" w:bidi="ml-IN"/>
+              </w:rPr>
+              <w:t>[ ]</w:t>
+            </w:r>
+            <w:proofErr w:type="gramEnd"/>
+            <w:r>
+              <w:rPr>
+                <w:rFonts w:ascii="BRH Malayalam Extra" w:eastAsia="Times New Roman" w:hAnsi="BRH Malayalam Extra" w:cs="BRH Malayalam Extra"/>
+                <w:color w:val="000000"/>
+                <w:sz w:val="36"/>
+                <w:szCs w:val="36"/>
+                <w:lang w:val="en-IN" w:eastAsia="en-IN" w:bidi="ml-IN"/>
+              </w:rPr>
+              <w:t xml:space="preserve"> </w:t>
             </w:r>
             <w:r>
               <w:rPr>

</xml_diff>

<commit_message>
nmv 12 11 2025
</commit_message>
<xml_diff>
--- a/TS-Padam/TS-6.3/TS 6.3 Malayalam Pada Paatam Corrections.docx
+++ b/TS-Padam/TS-6.3/TS 6.3 Malayalam Pada Paatam Corrections.docx
@@ -452,6 +452,264 @@
                 <w:bCs/>
                 <w:sz w:val="28"/>
                 <w:szCs w:val="28"/>
+                <w:lang w:val="en-IN"/>
+              </w:rPr>
+            </w:pPr>
+            <w:r>
+              <w:rPr>
+                <w:rFonts w:cs="Arial"/>
+                <w:b/>
+                <w:bCs/>
+                <w:sz w:val="28"/>
+                <w:szCs w:val="28"/>
+                <w:lang w:val="en-IN"/>
+              </w:rPr>
+              <w:t>TS 6.3.2.5 - Vaakyam</w:t>
+            </w:r>
+          </w:p>
+          <w:p>
+            <w:pPr>
+              <w:widowControl w:val="0"/>
+              <w:autoSpaceDE w:val="0"/>
+              <w:autoSpaceDN w:val="0"/>
+              <w:adjustRightInd w:val="0"/>
+              <w:spacing w:before="0" w:line="240" w:lineRule="auto"/>
+              <w:rPr>
+                <w:rFonts w:cs="Arial"/>
+                <w:b/>
+                <w:bCs/>
+                <w:sz w:val="28"/>
+                <w:szCs w:val="28"/>
+                <w:lang w:val="en-IN"/>
+              </w:rPr>
+            </w:pPr>
+            <w:r>
+              <w:rPr>
+                <w:rFonts w:cs="Arial"/>
+                <w:b/>
+                <w:bCs/>
+                <w:sz w:val="28"/>
+                <w:szCs w:val="28"/>
+                <w:lang w:val="en-IN"/>
+              </w:rPr>
+              <w:t>Line No. 4</w:t>
+            </w:r>
+          </w:p>
+          <w:p>
+            <w:pPr>
+              <w:widowControl w:val="0"/>
+              <w:autoSpaceDE w:val="0"/>
+              <w:autoSpaceDN w:val="0"/>
+              <w:adjustRightInd w:val="0"/>
+              <w:spacing w:before="0" w:line="240" w:lineRule="auto"/>
+              <w:rPr>
+                <w:rFonts w:cs="Arial"/>
+                <w:b/>
+                <w:bCs/>
+                <w:sz w:val="28"/>
+                <w:szCs w:val="28"/>
+                <w:lang w:val="en-IN"/>
+              </w:rPr>
+            </w:pPr>
+            <w:r>
+              <w:rPr>
+                <w:rFonts w:cs="Arial"/>
+                <w:b/>
+                <w:bCs/>
+                <w:sz w:val="28"/>
+                <w:szCs w:val="28"/>
+                <w:lang w:val="en-IN"/>
+              </w:rPr>
+              <w:t>Panchaati No. 1</w:t>
+            </w:r>
+            <w:r>
+              <w:rPr>
+                <w:rFonts w:cs="Arial"/>
+                <w:b/>
+                <w:bCs/>
+                <w:sz w:val="28"/>
+                <w:szCs w:val="28"/>
+                <w:lang w:val="en-IN"/>
+              </w:rPr>
+              <w:t>1</w:t>
+            </w:r>
+          </w:p>
+        </w:tc>
+        <w:tc>
+          <w:tcPr>
+            <w:tcW w:w="5528" w:type="dxa"/>
+          </w:tcPr>
+          <w:p>
+            <w:pPr>
+              <w:spacing w:before="0" w:line="240" w:lineRule="auto"/>
+              <w:ind w:right="-108"/>
+              <w:rPr>
+                <w:rFonts w:ascii="BRH Malayalam Extra" w:hAnsi="BRH Malayalam Extra" w:cs="BRH Malayalam Extra"/>
+                <w:sz w:val="40"/>
+                <w:szCs w:val="40"/>
+              </w:rPr>
+            </w:pPr>
+            <w:r>
+              <w:rPr>
+                <w:rFonts w:ascii="BRH Malayalam Extra" w:hAnsi="BRH Malayalam Extra" w:cs="BRH Malayalam Extra"/>
+                <w:sz w:val="40"/>
+                <w:szCs w:val="40"/>
+              </w:rPr>
+              <w:t>s</w:t>
+            </w:r>
+            <w:r>
+              <w:rPr>
+                <w:rFonts w:ascii="BRH Malayalam Extra" w:hAnsi="BRH Malayalam Extra" w:cs="BRH Malayalam Extra"/>
+                <w:sz w:val="34"/>
+                <w:szCs w:val="40"/>
+              </w:rPr>
+              <w:t>–</w:t>
+            </w:r>
+            <w:r>
+              <w:rPr>
+                <w:rFonts w:ascii="BRH Malayalam Extra" w:hAnsi="BRH Malayalam Extra" w:cs="BRH Malayalam Extra"/>
+                <w:sz w:val="40"/>
+                <w:szCs w:val="40"/>
+              </w:rPr>
+              <w:t>t öe</w:t>
+            </w:r>
+            <w:r>
+              <w:rPr>
+                <w:rFonts w:ascii="BRH Malayalam Extra" w:hAnsi="BRH Malayalam Extra" w:cs="BRH Malayalam Extra"/>
+                <w:sz w:val="34"/>
+                <w:szCs w:val="40"/>
+              </w:rPr>
+              <w:t>–</w:t>
+            </w:r>
+            <w:r>
+              <w:rPr>
+                <w:rFonts w:ascii="BRH Malayalam Extra" w:hAnsi="BRH Malayalam Extra" w:cs="BRH Malayalam Extra"/>
+                <w:sz w:val="40"/>
+                <w:szCs w:val="40"/>
+              </w:rPr>
+              <w:t xml:space="preserve">Rjx— </w:t>
+            </w:r>
+            <w:r>
+              <w:rPr>
+                <w:rFonts w:ascii="BRH Malayalam Extra" w:hAnsi="BRH Malayalam Extra" w:cs="BRH Malayalam Extra"/>
+                <w:sz w:val="40"/>
+                <w:szCs w:val="40"/>
+                <w:highlight w:val="yellow"/>
+              </w:rPr>
+              <w:t>s</w:t>
+            </w:r>
+            <w:r>
+              <w:rPr>
+                <w:rFonts w:ascii="BRH Malayalam Extra" w:hAnsi="BRH Malayalam Extra" w:cs="BRH Malayalam Extra"/>
+                <w:sz w:val="40"/>
+                <w:szCs w:val="40"/>
+              </w:rPr>
+              <w:t>t</w:t>
+            </w:r>
+          </w:p>
+        </w:tc>
+        <w:tc>
+          <w:tcPr>
+            <w:tcW w:w="5812" w:type="dxa"/>
+          </w:tcPr>
+          <w:p>
+            <w:pPr>
+              <w:spacing w:before="0" w:line="240" w:lineRule="auto"/>
+              <w:rPr>
+                <w:rFonts w:ascii="BRH Malayalam Extra" w:hAnsi="BRH Malayalam Extra" w:cs="BRH Malayalam Extra"/>
+                <w:sz w:val="40"/>
+                <w:szCs w:val="40"/>
+              </w:rPr>
+            </w:pPr>
+            <w:r>
+              <w:rPr>
+                <w:rFonts w:ascii="BRH Malayalam Extra" w:hAnsi="BRH Malayalam Extra" w:cs="BRH Malayalam Extra"/>
+                <w:sz w:val="40"/>
+                <w:szCs w:val="40"/>
+              </w:rPr>
+              <w:t>s</w:t>
+            </w:r>
+            <w:r>
+              <w:rPr>
+                <w:rFonts w:ascii="BRH Malayalam Extra" w:hAnsi="BRH Malayalam Extra" w:cs="BRH Malayalam Extra"/>
+                <w:sz w:val="34"/>
+                <w:szCs w:val="40"/>
+              </w:rPr>
+              <w:t>–</w:t>
+            </w:r>
+            <w:r>
+              <w:rPr>
+                <w:rFonts w:ascii="BRH Malayalam Extra" w:hAnsi="BRH Malayalam Extra" w:cs="BRH Malayalam Extra"/>
+                <w:sz w:val="40"/>
+                <w:szCs w:val="40"/>
+              </w:rPr>
+              <w:t>t öe</w:t>
+            </w:r>
+            <w:r>
+              <w:rPr>
+                <w:rFonts w:ascii="BRH Malayalam Extra" w:hAnsi="BRH Malayalam Extra" w:cs="BRH Malayalam Extra"/>
+                <w:sz w:val="34"/>
+                <w:szCs w:val="40"/>
+              </w:rPr>
+              <w:t>–</w:t>
+            </w:r>
+            <w:r>
+              <w:rPr>
+                <w:rFonts w:ascii="BRH Malayalam Extra" w:hAnsi="BRH Malayalam Extra" w:cs="BRH Malayalam Extra"/>
+                <w:sz w:val="40"/>
+                <w:szCs w:val="40"/>
+              </w:rPr>
+              <w:t xml:space="preserve">Rjx— </w:t>
+            </w:r>
+            <w:r>
+              <w:rPr>
+                <w:rFonts w:ascii="BRH Malayalam Extra" w:hAnsi="BRH Malayalam Extra" w:cs="BRH Malayalam Extra"/>
+                <w:sz w:val="40"/>
+                <w:szCs w:val="40"/>
+                <w:highlight w:val="green"/>
+              </w:rPr>
+              <w:t>s</w:t>
+            </w:r>
+            <w:r>
+              <w:rPr>
+                <w:rFonts w:ascii="BRH Malayalam Extra" w:hAnsi="BRH Malayalam Extra" w:cs="BRH Malayalam Extra"/>
+                <w:sz w:val="34"/>
+                <w:szCs w:val="40"/>
+              </w:rPr>
+              <w:t>–</w:t>
+            </w:r>
+            <w:r>
+              <w:rPr>
+                <w:rFonts w:ascii="BRH Malayalam Extra" w:hAnsi="BRH Malayalam Extra" w:cs="BRH Malayalam Extra"/>
+                <w:sz w:val="40"/>
+                <w:szCs w:val="40"/>
+              </w:rPr>
+              <w:t>t</w:t>
+            </w:r>
+          </w:p>
+        </w:tc>
+      </w:tr>
+      <w:tr>
+        <w:trPr>
+          <w:trHeight w:val="1105"/>
+        </w:trPr>
+        <w:tc>
+          <w:tcPr>
+            <w:tcW w:w="3197" w:type="dxa"/>
+          </w:tcPr>
+          <w:p>
+            <w:pPr>
+              <w:widowControl w:val="0"/>
+              <w:autoSpaceDE w:val="0"/>
+              <w:autoSpaceDN w:val="0"/>
+              <w:adjustRightInd w:val="0"/>
+              <w:spacing w:before="0" w:line="240" w:lineRule="auto"/>
+              <w:rPr>
+                <w:rFonts w:cs="Arial"/>
+                <w:b/>
+                <w:bCs/>
+                <w:sz w:val="28"/>
+                <w:szCs w:val="28"/>
               </w:rPr>
             </w:pPr>
             <w:r>
@@ -800,17 +1058,7 @@
                 <w:sz w:val="28"/>
                 <w:szCs w:val="28"/>
               </w:rPr>
-              <w:t>2</w:t>
-            </w:r>
-            <w:r>
-              <w:rPr>
-                <w:rFonts w:cs="Arial"/>
-                <w:b/>
-                <w:bCs/>
-                <w:sz w:val="28"/>
-                <w:szCs w:val="28"/>
-              </w:rPr>
-              <w:t>7</w:t>
+              <w:t>27</w:t>
             </w:r>
           </w:p>
         </w:tc>
@@ -1459,6 +1707,284 @@
                 <w:sz w:val="28"/>
                 <w:szCs w:val="28"/>
               </w:rPr>
+              <w:t>TS 6.3.</w:t>
+            </w:r>
+            <w:r>
+              <w:rPr>
+                <w:rFonts w:cs="Arial"/>
+                <w:b/>
+                <w:bCs/>
+                <w:sz w:val="28"/>
+                <w:szCs w:val="28"/>
+              </w:rPr>
+              <w:t>7</w:t>
+            </w:r>
+            <w:r>
+              <w:rPr>
+                <w:rFonts w:cs="Arial"/>
+                <w:b/>
+                <w:bCs/>
+                <w:sz w:val="28"/>
+                <w:szCs w:val="28"/>
+              </w:rPr>
+              <w:t>.</w:t>
+            </w:r>
+            <w:r>
+              <w:rPr>
+                <w:rFonts w:cs="Arial"/>
+                <w:b/>
+                <w:bCs/>
+                <w:sz w:val="28"/>
+                <w:szCs w:val="28"/>
+              </w:rPr>
+              <w:t>2</w:t>
+            </w:r>
+            <w:r>
+              <w:rPr>
+                <w:rFonts w:cs="Arial"/>
+                <w:b/>
+                <w:bCs/>
+                <w:sz w:val="28"/>
+                <w:szCs w:val="28"/>
+              </w:rPr>
+              <w:t xml:space="preserve"> - </w:t>
+            </w:r>
+            <w:r>
+              <w:rPr>
+                <w:rFonts w:cs="Arial"/>
+                <w:b/>
+                <w:bCs/>
+                <w:sz w:val="28"/>
+                <w:szCs w:val="28"/>
+              </w:rPr>
+              <w:t>Vaakyam</w:t>
+            </w:r>
+          </w:p>
+          <w:p>
+            <w:pPr>
+              <w:widowControl w:val="0"/>
+              <w:autoSpaceDE w:val="0"/>
+              <w:autoSpaceDN w:val="0"/>
+              <w:adjustRightInd w:val="0"/>
+              <w:spacing w:before="0" w:line="240" w:lineRule="auto"/>
+              <w:rPr>
+                <w:rFonts w:cs="Arial"/>
+                <w:b/>
+                <w:bCs/>
+                <w:sz w:val="28"/>
+                <w:szCs w:val="28"/>
+              </w:rPr>
+            </w:pPr>
+            <w:r>
+              <w:rPr>
+                <w:rFonts w:cs="Arial"/>
+                <w:b/>
+                <w:bCs/>
+                <w:sz w:val="28"/>
+                <w:szCs w:val="28"/>
+              </w:rPr>
+              <w:t>Line</w:t>
+            </w:r>
+            <w:r>
+              <w:rPr>
+                <w:rFonts w:cs="Arial"/>
+                <w:b/>
+                <w:bCs/>
+                <w:sz w:val="28"/>
+                <w:szCs w:val="28"/>
+              </w:rPr>
+              <w:t xml:space="preserve"> No. </w:t>
+            </w:r>
+            <w:r>
+              <w:rPr>
+                <w:rFonts w:cs="Arial"/>
+                <w:b/>
+                <w:bCs/>
+                <w:sz w:val="28"/>
+                <w:szCs w:val="28"/>
+              </w:rPr>
+              <w:t>6</w:t>
+            </w:r>
+          </w:p>
+          <w:p>
+            <w:pPr>
+              <w:widowControl w:val="0"/>
+              <w:autoSpaceDE w:val="0"/>
+              <w:autoSpaceDN w:val="0"/>
+              <w:adjustRightInd w:val="0"/>
+              <w:spacing w:before="0" w:line="240" w:lineRule="auto"/>
+              <w:rPr>
+                <w:rFonts w:cs="Arial"/>
+                <w:b/>
+                <w:bCs/>
+                <w:sz w:val="28"/>
+                <w:szCs w:val="28"/>
+              </w:rPr>
+            </w:pPr>
+            <w:r>
+              <w:rPr>
+                <w:rFonts w:cs="Arial"/>
+                <w:b/>
+                <w:bCs/>
+                <w:sz w:val="28"/>
+                <w:szCs w:val="28"/>
+              </w:rPr>
+              <w:t xml:space="preserve">Panchaati No. </w:t>
+            </w:r>
+            <w:r>
+              <w:rPr>
+                <w:rFonts w:cs="Arial"/>
+                <w:b/>
+                <w:bCs/>
+                <w:sz w:val="28"/>
+                <w:szCs w:val="28"/>
+              </w:rPr>
+              <w:t>37</w:t>
+            </w:r>
+          </w:p>
+        </w:tc>
+        <w:tc>
+          <w:tcPr>
+            <w:tcW w:w="5528" w:type="dxa"/>
+          </w:tcPr>
+          <w:p>
+            <w:pPr>
+              <w:spacing w:before="0" w:line="240" w:lineRule="auto"/>
+              <w:ind w:right="-108"/>
+              <w:rPr>
+                <w:rFonts w:ascii="BRH Malayalam Extra" w:hAnsi="BRH Malayalam Extra" w:cs="BRH Malayalam Extra"/>
+                <w:sz w:val="40"/>
+                <w:szCs w:val="40"/>
+                <w:highlight w:val="yellow"/>
+                <w:lang w:val="it-IT"/>
+              </w:rPr>
+            </w:pPr>
+            <w:r>
+              <w:rPr>
+                <w:rFonts w:ascii="BRH Malayalam Extra" w:hAnsi="BRH Malayalam Extra" w:cs="BRH Malayalam Extra"/>
+                <w:sz w:val="40"/>
+                <w:szCs w:val="40"/>
+                <w:lang w:val="it-IT"/>
+              </w:rPr>
+              <w:t>eky</w:t>
+            </w:r>
+            <w:r>
+              <w:rPr>
+                <w:rFonts w:ascii="BRH Malayalam Extra" w:hAnsi="BRH Malayalam Extra" w:cs="BRH Malayalam Extra"/>
+                <w:sz w:val="34"/>
+                <w:szCs w:val="40"/>
+                <w:lang w:val="it-IT"/>
+              </w:rPr>
+              <w:t>–</w:t>
+            </w:r>
+            <w:r>
+              <w:rPr>
+                <w:rFonts w:ascii="BRH Malayalam Extra" w:hAnsi="BRH Malayalam Extra" w:cs="BRH Malayalam Extra"/>
+                <w:sz w:val="40"/>
+                <w:szCs w:val="40"/>
+                <w:highlight w:val="yellow"/>
+                <w:lang w:val="it-IT"/>
+              </w:rPr>
+              <w:t>cz</w:t>
+            </w:r>
+            <w:r>
+              <w:rPr>
+                <w:rFonts w:ascii="BRH Malayalam Extra" w:hAnsi="BRH Malayalam Extra" w:cs="BRH Malayalam Extra"/>
+                <w:sz w:val="40"/>
+                <w:szCs w:val="40"/>
+                <w:lang w:val="it-IT"/>
+              </w:rPr>
+              <w:t>—©a§ sI ix˜ªræy</w:t>
+            </w:r>
+          </w:p>
+        </w:tc>
+        <w:tc>
+          <w:tcPr>
+            <w:tcW w:w="5812" w:type="dxa"/>
+          </w:tcPr>
+          <w:p>
+            <w:pPr>
+              <w:spacing w:before="0" w:line="240" w:lineRule="auto"/>
+              <w:rPr>
+                <w:rFonts w:ascii="BRH Malayalam Extra" w:hAnsi="BRH Malayalam Extra" w:cs="BRH Malayalam Extra"/>
+                <w:sz w:val="40"/>
+                <w:szCs w:val="40"/>
+                <w:highlight w:val="green"/>
+                <w:lang w:val="it-IT"/>
+              </w:rPr>
+            </w:pPr>
+            <w:r>
+              <w:rPr>
+                <w:rFonts w:ascii="BRH Malayalam Extra" w:hAnsi="BRH Malayalam Extra" w:cs="BRH Malayalam Extra"/>
+                <w:sz w:val="40"/>
+                <w:szCs w:val="40"/>
+                <w:lang w:val="it-IT"/>
+              </w:rPr>
+              <w:t>eky</w:t>
+            </w:r>
+            <w:r>
+              <w:rPr>
+                <w:rFonts w:ascii="BRH Malayalam Extra" w:hAnsi="BRH Malayalam Extra" w:cs="BRH Malayalam Extra"/>
+                <w:sz w:val="34"/>
+                <w:szCs w:val="40"/>
+                <w:lang w:val="it-IT"/>
+              </w:rPr>
+              <w:t>–</w:t>
+            </w:r>
+            <w:r>
+              <w:rPr>
+                <w:rFonts w:ascii="BRH Malayalam Extra" w:hAnsi="BRH Malayalam Extra" w:cs="BRH Malayalam Extra"/>
+                <w:sz w:val="40"/>
+                <w:szCs w:val="40"/>
+                <w:highlight w:val="green"/>
+                <w:lang w:val="it-IT"/>
+              </w:rPr>
+              <w:t>cz</w:t>
+            </w:r>
+            <w:r>
+              <w:rPr>
+                <w:rFonts w:ascii="BRH Malayalam Extra" w:hAnsi="BRH Malayalam Extra" w:cs="BRH Malayalam Extra"/>
+                <w:sz w:val="40"/>
+                <w:szCs w:val="40"/>
+                <w:lang w:val="it-IT"/>
+              </w:rPr>
+              <w:t>©a§ sI ix˜ªræy</w:t>
+            </w:r>
+          </w:p>
+        </w:tc>
+      </w:tr>
+      <w:tr>
+        <w:trPr>
+          <w:trHeight w:val="1105"/>
+        </w:trPr>
+        <w:tc>
+          <w:tcPr>
+            <w:tcW w:w="3197" w:type="dxa"/>
+          </w:tcPr>
+          <w:p>
+            <w:pPr>
+              <w:widowControl w:val="0"/>
+              <w:autoSpaceDE w:val="0"/>
+              <w:autoSpaceDN w:val="0"/>
+              <w:adjustRightInd w:val="0"/>
+              <w:spacing w:before="0" w:line="240" w:lineRule="auto"/>
+              <w:rPr>
+                <w:rFonts w:cs="Arial"/>
+                <w:b/>
+                <w:bCs/>
+                <w:sz w:val="28"/>
+                <w:szCs w:val="28"/>
+              </w:rPr>
+            </w:pPr>
+            <w:r>
+              <w:rPr>
+                <w:rFonts w:cs="Arial"/>
+                <w:b/>
+                <w:bCs/>
+                <w:sz w:val="28"/>
+                <w:szCs w:val="28"/>
+              </w:rPr>
+              <w:lastRenderedPageBreak/>
               <w:t>TS 6.3.</w:t>
             </w:r>
             <w:r>
@@ -3054,6 +3580,7 @@
                 <w:sz w:val="28"/>
                 <w:szCs w:val="28"/>
               </w:rPr>
+              <w:lastRenderedPageBreak/>
               <w:t>TS 6.3.3.5 - Padam</w:t>
             </w:r>
           </w:p>
@@ -3853,7 +4380,6 @@
                 <w:sz w:val="28"/>
                 <w:szCs w:val="28"/>
               </w:rPr>
-              <w:lastRenderedPageBreak/>
               <w:t>TS 6.3.4.3 - Padam</w:t>
             </w:r>
           </w:p>
@@ -5283,6 +5809,7 @@
                 <w:sz w:val="28"/>
                 <w:szCs w:val="28"/>
               </w:rPr>
+              <w:lastRenderedPageBreak/>
               <w:t>TS 6.3.11.6 - Vaakyam</w:t>
             </w:r>
           </w:p>
@@ -5766,7 +6293,6 @@
                 <w:sz w:val="28"/>
                 <w:szCs w:val="32"/>
               </w:rPr>
-              <w:lastRenderedPageBreak/>
               <w:t>TS 6.3.1.4 - Vaakyam</w:t>
             </w:r>
           </w:p>
@@ -6884,6 +7410,7 @@
                 <w:sz w:val="28"/>
                 <w:szCs w:val="32"/>
               </w:rPr>
+              <w:lastRenderedPageBreak/>
               <w:t xml:space="preserve">TS </w:t>
             </w:r>
             <w:r>
@@ -7634,7 +8161,6 @@
                 <w:sz w:val="28"/>
                 <w:szCs w:val="32"/>
               </w:rPr>
-              <w:lastRenderedPageBreak/>
               <w:t xml:space="preserve">TS </w:t>
             </w:r>
             <w:r>
@@ -8638,6 +9164,7 @@
                 <w:sz w:val="36"/>
                 <w:szCs w:val="36"/>
               </w:rPr>
+              <w:lastRenderedPageBreak/>
               <w:t>¤¤sïp k±x</w:t>
             </w:r>
             <w:r>
@@ -8691,6 +9218,7 @@
                 <w:sz w:val="40"/>
                 <w:szCs w:val="40"/>
               </w:rPr>
+              <w:lastRenderedPageBreak/>
               <w:t>Ópyi</w:t>
             </w:r>
             <w:r>
@@ -8847,6 +9375,7 @@
                 <w:sz w:val="40"/>
                 <w:szCs w:val="40"/>
               </w:rPr>
+              <w:lastRenderedPageBreak/>
               <w:t>k±x</w:t>
             </w:r>
             <w:r>
@@ -8905,6 +9434,7 @@
                 <w:sz w:val="28"/>
                 <w:szCs w:val="32"/>
               </w:rPr>
+              <w:lastRenderedPageBreak/>
               <w:t xml:space="preserve">TS </w:t>
             </w:r>
             <w:r>
@@ -9520,7 +10050,6 @@
                 <w:szCs w:val="40"/>
                 <w:lang w:val="en-IN" w:eastAsia="en-IN"/>
               </w:rPr>
-              <w:lastRenderedPageBreak/>
               <w:t xml:space="preserve"> d</w:t>
             </w:r>
             <w:r>
@@ -9647,7 +10176,6 @@
                 <w:szCs w:val="40"/>
                 <w:lang w:val="en-IN" w:eastAsia="en-IN"/>
               </w:rPr>
-              <w:lastRenderedPageBreak/>
               <w:t>b</w:t>
             </w:r>
             <w:r>
@@ -9802,7 +10330,6 @@
                 <w:szCs w:val="40"/>
                 <w:lang w:val="en-IN" w:eastAsia="en-IN"/>
               </w:rPr>
-              <w:lastRenderedPageBreak/>
               <w:t xml:space="preserve"> d</w:t>
             </w:r>
             <w:r>
@@ -9954,7 +10481,6 @@
                 <w:sz w:val="28"/>
                 <w:szCs w:val="32"/>
               </w:rPr>
-              <w:lastRenderedPageBreak/>
               <w:t xml:space="preserve">TS </w:t>
             </w:r>
             <w:r>
@@ -10487,7 +11013,17 @@
                 <w:sz w:val="40"/>
                 <w:szCs w:val="40"/>
               </w:rPr>
-              <w:t>öÉJ Lm¡</w:t>
+              <w:t xml:space="preserve">öÉJ </w:t>
+            </w:r>
+            <w:r>
+              <w:rPr>
+                <w:rFonts w:ascii="BRH Malayalam Extra" w:hAnsi="BRH Malayalam Extra" w:cs="BRH Malayalam Extra"/>
+                <w:color w:val="000000"/>
+                <w:sz w:val="40"/>
+                <w:szCs w:val="40"/>
+              </w:rPr>
+              <w:lastRenderedPageBreak/>
+              <w:t>Lm¡</w:t>
             </w:r>
             <w:r>
               <w:rPr>
@@ -10530,6 +11066,7 @@
                 <w:sz w:val="36"/>
                 <w:szCs w:val="40"/>
               </w:rPr>
+              <w:lastRenderedPageBreak/>
               <w:t>Æ</w:t>
             </w:r>
             <w:r>
@@ -10594,7 +11131,17 @@
                 <w:sz w:val="40"/>
                 <w:szCs w:val="40"/>
               </w:rPr>
-              <w:t>öÉJ Lm¡</w:t>
+              <w:t xml:space="preserve">öÉJ </w:t>
+            </w:r>
+            <w:r>
+              <w:rPr>
+                <w:rFonts w:ascii="BRH Malayalam Extra" w:hAnsi="BRH Malayalam Extra" w:cs="BRH Malayalam Extra"/>
+                <w:color w:val="000000"/>
+                <w:sz w:val="40"/>
+                <w:szCs w:val="40"/>
+              </w:rPr>
+              <w:lastRenderedPageBreak/>
+              <w:t>Lm¡</w:t>
             </w:r>
             <w:r>
               <w:rPr>
@@ -10643,6 +11190,7 @@
                 <w:sz w:val="28"/>
                 <w:szCs w:val="32"/>
               </w:rPr>
+              <w:lastRenderedPageBreak/>
               <w:t xml:space="preserve">TS </w:t>
             </w:r>
             <w:r>
@@ -10999,7 +11547,6 @@
           <w:szCs w:val="32"/>
           <w:u w:val="single"/>
         </w:rPr>
-        <w:lastRenderedPageBreak/>
         <w:t>TS</w:t>
       </w:r>
       <w:r>
@@ -11606,6 +12153,7 @@
           <w:b/>
           <w:sz w:val="32"/>
         </w:rPr>
+        <w:lastRenderedPageBreak/>
         <w:t>===================</w:t>
       </w:r>
     </w:p>

</xml_diff>